<commit_message>
Created presentation, made background light gray
</commit_message>
<xml_diff>
--- a/Documentation.docx
+++ b/Documentation.docx
@@ -295,6 +295,7 @@
           <w:pgNumType w:fmt="decimal"/>
           <w:formProt w:val="false"/>
           <w:textDirection w:val="lrTb"/>
+          <w:docGrid w:type="default" w:linePitch="100" w:charSpace="0"/>
         </w:sectPr>
       </w:pPr>
       <w:r>
@@ -312,6 +313,7 @@
         <w:p>
           <w:pPr>
             <w:pStyle w:val="TOCHeading"/>
+            <w:spacing w:before="0" w:after="120"/>
             <w:rPr/>
           </w:pPr>
           <w:r>
@@ -349,6 +351,11 @@
                 <w:rStyle w:val="IndexLink"/>
               </w:rPr>
               <w:t>Introduction</w:t>
+            </w:r>
+            <w:r>
+              <w:rPr>
+                <w:rStyle w:val="IndexLink"/>
+              </w:rPr>
               <w:tab/>
               <w:t>1</w:t>
             </w:r>
@@ -504,25 +511,6 @@
     </w:sdt>
     <w:p>
       <w:pPr>
-        <w:pStyle w:val="Normal"/>
-        <w:bidi w:val="0"/>
-        <w:spacing w:before="0" w:after="0"/>
-        <w:jc w:val="start"/>
-        <w:rPr>
-          <w:b/>
-          <w:bCs/>
-        </w:rPr>
-      </w:pPr>
-      <w:r>
-        <w:rPr>
-          <w:rFonts w:ascii="Times New Roman" w:hAnsi="Times New Roman"/>
-          <w:sz w:val="24"/>
-          <w:szCs w:val="24"/>
-        </w:rPr>
-      </w:r>
-    </w:p>
-    <w:p>
-      <w:pPr>
         <w:sectPr>
           <w:type w:val="nextPage"/>
           <w:pgSz w:w="12240" w:h="15840"/>
@@ -530,25 +518,21 @@
           <w:pgNumType w:fmt="decimal"/>
           <w:formProt w:val="false"/>
           <w:textDirection w:val="lrTb"/>
+          <w:docGrid w:type="default" w:linePitch="100" w:charSpace="0"/>
         </w:sectPr>
         <w:pStyle w:val="Normal"/>
         <w:bidi w:val="0"/>
+        <w:spacing w:before="0" w:after="0"/>
         <w:jc w:val="start"/>
         <w:rPr>
-          <w:rFonts w:ascii="Times New Roman" w:hAnsi="Times New Roman"/>
-          <w:b w:val="false"/>
-          <w:bCs w:val="false"/>
-          <w:sz w:val="24"/>
-          <w:szCs w:val="24"/>
-        </w:rPr>
-      </w:pPr>
-      <w:r>
-        <w:rPr>
-          <w:rFonts w:ascii="Times New Roman" w:hAnsi="Times New Roman"/>
-          <w:b w:val="false"/>
-          <w:bCs w:val="false"/>
-          <w:sz w:val="24"/>
-          <w:szCs w:val="24"/>
+          <w:b/>
+          <w:bCs/>
+        </w:rPr>
+      </w:pPr>
+      <w:r>
+        <w:rPr>
+          <w:b/>
+          <w:bCs/>
         </w:rPr>
       </w:r>
       <w:r>
@@ -558,6 +542,11 @@
     <w:p>
       <w:pPr>
         <w:pStyle w:val="Heading2"/>
+        <w:numPr>
+          <w:ilvl w:val="1"/>
+          <w:numId w:val="1"/>
+        </w:numPr>
+        <w:spacing w:before="0" w:after="120"/>
         <w:ind w:hanging="0" w:start="0"/>
         <w:jc w:val="center"/>
         <w:rPr>
@@ -604,6 +593,10 @@
     <w:p>
       <w:pPr>
         <w:pStyle w:val="Heading2"/>
+        <w:numPr>
+          <w:ilvl w:val="1"/>
+          <w:numId w:val="1"/>
+        </w:numPr>
         <w:ind w:hanging="0" w:start="0"/>
         <w:jc w:val="center"/>
         <w:rPr>
@@ -644,22 +637,16 @@
           <w:sz w:val="24"/>
           <w:szCs w:val="24"/>
         </w:rPr>
-        <w:t xml:space="preserve">The goal of this documentation is to serve as a reflection on the planning, framing, and implementation of the directed graph of courses. </w:t>
-      </w:r>
-      <w:r>
-        <w:rPr>
-          <w:rFonts w:ascii="Times New Roman" w:hAnsi="Times New Roman"/>
-          <w:b w:val="false"/>
-          <w:bCs w:val="false"/>
-          <w:sz w:val="24"/>
-          <w:szCs w:val="24"/>
-        </w:rPr>
-        <w:t>The main objective is to model course dependencies using a directed graph.</w:t>
+        <w:t>The goal of this documentation is to serve as a reflection on the planning, framing, and implementation of the directed graph of courses. The main objective is to model course dependencies using a directed graph.</w:t>
       </w:r>
     </w:p>
     <w:p>
       <w:pPr>
         <w:pStyle w:val="Heading2"/>
+        <w:numPr>
+          <w:ilvl w:val="1"/>
+          <w:numId w:val="1"/>
+        </w:numPr>
         <w:ind w:hanging="0" w:start="0"/>
         <w:jc w:val="center"/>
         <w:rPr>
@@ -709,6 +696,11 @@
     <w:p>
       <w:pPr>
         <w:pStyle w:val="Heading2"/>
+        <w:numPr>
+          <w:ilvl w:val="1"/>
+          <w:numId w:val="1"/>
+        </w:numPr>
+        <w:spacing w:before="0" w:after="120"/>
         <w:ind w:hanging="0" w:start="0"/>
         <w:jc w:val="center"/>
         <w:rPr>
@@ -1078,33 +1070,7 @@
           <w:szCs w:val="24"/>
           <w:vertAlign w:val="baseline"/>
         </w:rPr>
-        <w:t>The courses with the minimum and maximum prerequisites are displayed in the command line interface console. For the Catalog.dat that i</w:t>
-      </w:r>
-      <w:r>
-        <w:rPr>
-          <w:rFonts w:ascii="Times New Roman" w:hAnsi="Times New Roman"/>
-          <w:b w:val="false"/>
-          <w:bCs w:val="false"/>
-          <w:position w:val="0"/>
-          <w:sz w:val="24"/>
-          <w:sz w:val="24"/>
-          <w:szCs w:val="24"/>
-          <w:vertAlign w:val="baseline"/>
-        </w:rPr>
-        <w:t>s</w:t>
-      </w:r>
-      <w:r>
-        <w:rPr>
-          <w:rFonts w:ascii="Times New Roman" w:hAnsi="Times New Roman"/>
-          <w:b w:val="false"/>
-          <w:bCs w:val="false"/>
-          <w:position w:val="0"/>
-          <w:sz w:val="24"/>
-          <w:sz w:val="24"/>
-          <w:szCs w:val="24"/>
-          <w:vertAlign w:val="baseline"/>
-        </w:rPr>
-        <w:t xml:space="preserve"> included in the source code, the course with the minimum prerequisites was found to be COMP-SCI 424 Software Methods and Tools with no prerequisites listed, and the course with the maximum prerequisites was found to be COMP-SCI 421 Foundations of Data Networks with 12 prerequisites. In order to count all of the prerequisites, a recursive function was used that counts all of a course’s immediate prerequisites, and all of those courses’ prerequisites, ignoring duplicates. </w:t>
+        <w:t xml:space="preserve">The courses with the minimum and maximum prerequisites are displayed in the command line interface console. For the Catalog.dat that is included in the source code, the course with the minimum prerequisites was found to be COMP-SCI 424 Software Methods and Tools with no prerequisites listed, and the course with the maximum prerequisites was found to be COMP-SCI 421 Foundations of Data Networks with 12 prerequisites. In order to count all of the prerequisites, a recursive function was used that counts all of a course’s immediate prerequisites, and all of those courses’ prerequisites, ignoring duplicates. </w:t>
       </w:r>
     </w:p>
     <w:p>
@@ -1197,6 +1163,11 @@
     <w:p>
       <w:pPr>
         <w:pStyle w:val="Heading2"/>
+        <w:numPr>
+          <w:ilvl w:val="1"/>
+          <w:numId w:val="1"/>
+        </w:numPr>
+        <w:spacing w:before="0" w:after="120"/>
         <w:ind w:hanging="0" w:start="0"/>
         <w:jc w:val="center"/>
         <w:rPr>
@@ -1506,13 +1477,8 @@
       </w:pPr>
       <w:r>
         <w:rPr>
-          <w:rFonts w:eastAsia="Times New Roman" w:cs="Times New Roman" w:ascii="Times New Roman" w:hAnsi="Times New Roman"/>
-          <w:b w:val="false"/>
-          <w:bCs w:val="false"/>
-          <w:kern w:val="0"/>
-          <w:sz w:val="24"/>
-          <w:szCs w:val="24"/>
-          <w14:ligatures w14:val="none"/>
+          <w:i w:val="false"/>
+          <w:iCs w:val="false"/>
         </w:rPr>
       </w:r>
       <w:r>
@@ -1522,6 +1488,11 @@
     <w:p>
       <w:pPr>
         <w:pStyle w:val="Heading2"/>
+        <w:numPr>
+          <w:ilvl w:val="1"/>
+          <w:numId w:val="1"/>
+        </w:numPr>
+        <w:spacing w:before="0" w:after="120"/>
         <w:ind w:hanging="0" w:start="0"/>
         <w:jc w:val="center"/>
         <w:rPr>
@@ -1576,6 +1547,10 @@
     <w:p>
       <w:pPr>
         <w:pStyle w:val="Heading2"/>
+        <w:numPr>
+          <w:ilvl w:val="1"/>
+          <w:numId w:val="1"/>
+        </w:numPr>
         <w:ind w:hanging="0" w:start="0"/>
         <w:jc w:val="center"/>
         <w:rPr>
@@ -1598,7 +1573,9 @@
     <w:p>
       <w:pPr>
         <w:pStyle w:val="BodyText"/>
-        <w:tabs/>
+        <w:tabs>
+          <w:tab w:val="clear" w:pos="709"/>
+        </w:tabs>
         <w:spacing w:before="0" w:after="140"/>
         <w:ind w:hanging="720" w:start="720"/>
         <w:rPr/>
@@ -1617,35 +1594,7 @@
           <w:szCs w:val="24"/>
           <w14:ligatures w14:val="none"/>
         </w:rPr>
-        <w:t>University of Missouri-</w:t>
-      </w:r>
-      <w:r>
-        <w:rPr>
-          <w:rFonts w:eastAsia="Times New Roman" w:cs="Times New Roman"/>
-          <w:b w:val="false"/>
-          <w:bCs w:val="false"/>
-          <w:i/>
-          <w:iCs/>
-          <w:kern w:val="0"/>
-          <w:sz w:val="24"/>
-          <w:szCs w:val="24"/>
-          <w14:ligatures w14:val="none"/>
-        </w:rPr>
-        <w:t>Kansas City</w:t>
-      </w:r>
-      <w:r>
-        <w:rPr>
-          <w:rFonts w:eastAsia="Times New Roman" w:cs="Times New Roman"/>
-          <w:b w:val="false"/>
-          <w:bCs w:val="false"/>
-          <w:i/>
-          <w:iCs/>
-          <w:kern w:val="0"/>
-          <w:sz w:val="24"/>
-          <w:szCs w:val="24"/>
-          <w14:ligatures w14:val="none"/>
-        </w:rPr>
-        <w:t xml:space="preserve"> 2024-2025 Academic Catalog</w:t>
+        <w:t>University of Missouri-Kansas City 2024-2025 Academic Catalog</w:t>
       </w:r>
       <w:r>
         <w:rPr>
@@ -1659,21 +1608,7 @@
           <w:szCs w:val="24"/>
           <w14:ligatures w14:val="none"/>
         </w:rPr>
-        <w:t xml:space="preserve">, </w:t>
-      </w:r>
-      <w:r>
-        <w:rPr>
-          <w:rFonts w:eastAsia="Times New Roman" w:cs="Times New Roman"/>
-          <w:b w:val="false"/>
-          <w:bCs w:val="false"/>
-          <w:i w:val="false"/>
-          <w:iCs w:val="false"/>
-          <w:kern w:val="0"/>
-          <w:sz w:val="24"/>
-          <w:szCs w:val="24"/>
-          <w14:ligatures w14:val="none"/>
-        </w:rPr>
-        <w:t>UMKC,</w:t>
+        <w:t>, UMKC,</w:t>
       </w:r>
       <w:r>
         <w:rPr>
@@ -1718,26 +1653,13 @@
           <w:szCs w:val="24"/>
           <w14:ligatures w14:val="none"/>
         </w:rPr>
-        <w:t xml:space="preserve">. </w:t>
-      </w:r>
-      <w:r>
-        <w:rPr>
-          <w:rFonts w:eastAsia="Times New Roman" w:cs="Times New Roman"/>
-          <w:b w:val="false"/>
-          <w:bCs w:val="false"/>
-          <w:i w:val="false"/>
-          <w:iCs w:val="false"/>
-          <w:kern w:val="0"/>
-          <w:sz w:val="24"/>
-          <w:szCs w:val="24"/>
-          <w14:ligatures w14:val="none"/>
-        </w:rPr>
-        <w:t>Accessed 16 Nov. 2024.</w:t>
+        <w:t>. Accessed 16 Nov. 2024.</w:t>
       </w:r>
     </w:p>
     <w:sectPr>
-      <w:footerReference w:type="default" r:id="rId7"/>
-      <w:footerReference w:type="first" r:id="rId8"/>
+      <w:footerReference w:type="even" r:id="rId7"/>
+      <w:footerReference w:type="default" r:id="rId8"/>
+      <w:footerReference w:type="first" r:id="rId9"/>
       <w:type w:val="nextPage"/>
       <w:pgSz w:w="12240" w:h="15840"/>
       <w:pgMar w:left="1134" w:right="1134" w:gutter="0" w:header="0" w:top="1134" w:footer="1134" w:bottom="1698"/>
@@ -1752,6 +1674,20 @@
 </file>
 
 <file path=word/footer1.xml><?xml version="1.0" encoding="utf-8"?>
+<w:ftr xmlns:o="urn:schemas-microsoft-com:office:office" xmlns:r="http://schemas.openxmlformats.org/officeDocument/2006/relationships" xmlns:v="urn:schemas-microsoft-com:vml" xmlns:w="http://schemas.openxmlformats.org/wordprocessingml/2006/main" xmlns:w10="urn:schemas-microsoft-com:office:word" xmlns:wp="http://schemas.openxmlformats.org/drawingml/2006/wordprocessingDrawing" xmlns:wps="http://schemas.microsoft.com/office/word/2010/wordprocessingShape" xmlns:wpg="http://schemas.microsoft.com/office/word/2010/wordprocessingGroup" xmlns:mc="http://schemas.openxmlformats.org/markup-compatibility/2006" xmlns:wp14="http://schemas.microsoft.com/office/word/2010/wordprocessingDrawing" xmlns:w14="http://schemas.microsoft.com/office/word/2010/wordml" xmlns:w15="http://schemas.microsoft.com/office/word/2012/wordml" mc:Ignorable="w14 wp14 w15">
+  <w:p>
+    <w:pPr>
+      <w:pStyle w:val="Footer"/>
+      <w:rPr/>
+    </w:pPr>
+    <w:r>
+      <w:rPr/>
+    </w:r>
+  </w:p>
+</w:ftr>
+</file>
+
+<file path=word/footer2.xml><?xml version="1.0" encoding="utf-8"?>
 <w:ftr xmlns:o="urn:schemas-microsoft-com:office:office" xmlns:r="http://schemas.openxmlformats.org/officeDocument/2006/relationships" xmlns:v="urn:schemas-microsoft-com:vml" xmlns:w="http://schemas.openxmlformats.org/wordprocessingml/2006/main" xmlns:w10="urn:schemas-microsoft-com:office:word" xmlns:wp="http://schemas.openxmlformats.org/drawingml/2006/wordprocessingDrawing" xmlns:wps="http://schemas.microsoft.com/office/word/2010/wordprocessingShape" xmlns:wpg="http://schemas.microsoft.com/office/word/2010/wordprocessingGroup" xmlns:mc="http://schemas.openxmlformats.org/markup-compatibility/2006" xmlns:wp14="http://schemas.microsoft.com/office/word/2010/wordprocessingDrawing" xmlns:w14="http://schemas.microsoft.com/office/word/2010/wordml" xmlns:w15="http://schemas.microsoft.com/office/word/2012/wordml" mc:Ignorable="w14 wp14 w15">
   <w:p>
     <w:pPr>
@@ -1782,7 +1718,7 @@
 </w:ftr>
 </file>
 
-<file path=word/footer2.xml><?xml version="1.0" encoding="utf-8"?>
+<file path=word/footer3.xml><?xml version="1.0" encoding="utf-8"?>
 <w:ftr xmlns:o="urn:schemas-microsoft-com:office:office" xmlns:r="http://schemas.openxmlformats.org/officeDocument/2006/relationships" xmlns:v="urn:schemas-microsoft-com:vml" xmlns:w="http://schemas.openxmlformats.org/wordprocessingml/2006/main" xmlns:w10="urn:schemas-microsoft-com:office:word" xmlns:wp="http://schemas.openxmlformats.org/drawingml/2006/wordprocessingDrawing" xmlns:wps="http://schemas.microsoft.com/office/word/2010/wordprocessingShape" xmlns:wpg="http://schemas.microsoft.com/office/word/2010/wordprocessingGroup" xmlns:mc="http://schemas.openxmlformats.org/markup-compatibility/2006" xmlns:wp14="http://schemas.microsoft.com/office/word/2010/wordprocessingDrawing" xmlns:w14="http://schemas.microsoft.com/office/word/2010/wordml" xmlns:w15="http://schemas.microsoft.com/office/word/2012/wordml" mc:Ignorable="w14 wp14 w15">
   <w:p>
     <w:pPr>
@@ -1801,7 +1737,6 @@
   <w:abstractNum w:abstractNumId="1">
     <w:lvl w:ilvl="0">
       <w:start w:val="1"/>
-      <w:pStyle w:val="Heading1"/>
       <w:numFmt w:val="none"/>
       <w:suff w:val="nothing"/>
       <w:lvlText w:val=""/>
@@ -1812,10 +1747,10 @@
         </w:tabs>
         <w:ind w:start="0" w:hanging="0"/>
       </w:pPr>
+      <w:rPr/>
     </w:lvl>
     <w:lvl w:ilvl="1">
       <w:start w:val="1"/>
-      <w:pStyle w:val="Heading2"/>
       <w:numFmt w:val="none"/>
       <w:suff w:val="nothing"/>
       <w:lvlText w:val=""/>
@@ -1826,6 +1761,7 @@
         </w:tabs>
         <w:ind w:start="0" w:hanging="0"/>
       </w:pPr>
+      <w:rPr/>
     </w:lvl>
     <w:lvl w:ilvl="2">
       <w:start w:val="1"/>
@@ -1839,6 +1775,7 @@
         </w:tabs>
         <w:ind w:start="0" w:hanging="0"/>
       </w:pPr>
+      <w:rPr/>
     </w:lvl>
     <w:lvl w:ilvl="3">
       <w:start w:val="1"/>
@@ -1852,6 +1789,7 @@
         </w:tabs>
         <w:ind w:start="0" w:hanging="0"/>
       </w:pPr>
+      <w:rPr/>
     </w:lvl>
     <w:lvl w:ilvl="4">
       <w:start w:val="1"/>
@@ -1865,6 +1803,7 @@
         </w:tabs>
         <w:ind w:start="0" w:hanging="0"/>
       </w:pPr>
+      <w:rPr/>
     </w:lvl>
     <w:lvl w:ilvl="5">
       <w:start w:val="1"/>
@@ -1878,6 +1817,7 @@
         </w:tabs>
         <w:ind w:start="0" w:hanging="0"/>
       </w:pPr>
+      <w:rPr/>
     </w:lvl>
     <w:lvl w:ilvl="6">
       <w:start w:val="1"/>
@@ -1891,6 +1831,7 @@
         </w:tabs>
         <w:ind w:start="0" w:hanging="0"/>
       </w:pPr>
+      <w:rPr/>
     </w:lvl>
     <w:lvl w:ilvl="7">
       <w:start w:val="1"/>
@@ -1904,6 +1845,7 @@
         </w:tabs>
         <w:ind w:start="0" w:hanging="0"/>
       </w:pPr>
+      <w:rPr/>
     </w:lvl>
     <w:lvl w:ilvl="8">
       <w:start w:val="1"/>
@@ -1917,10 +1859,133 @@
         </w:tabs>
         <w:ind w:start="0" w:hanging="0"/>
       </w:pPr>
+      <w:rPr/>
+    </w:lvl>
+  </w:abstractNum>
+  <w:abstractNum w:abstractNumId="2">
+    <w:lvl w:ilvl="0">
+      <w:start w:val="1"/>
+      <w:numFmt w:val="none"/>
+      <w:suff w:val="nothing"/>
+      <w:lvlText w:val=""/>
+      <w:lvlJc w:val="start"/>
+      <w:pPr>
+        <w:tabs>
+          <w:tab w:val="num" w:pos="0"/>
+        </w:tabs>
+        <w:ind w:start="0" w:hanging="0"/>
+      </w:pPr>
+    </w:lvl>
+    <w:lvl w:ilvl="1">
+      <w:start w:val="1"/>
+      <w:numFmt w:val="none"/>
+      <w:suff w:val="nothing"/>
+      <w:lvlText w:val=""/>
+      <w:lvlJc w:val="start"/>
+      <w:pPr>
+        <w:tabs>
+          <w:tab w:val="num" w:pos="0"/>
+        </w:tabs>
+        <w:ind w:start="0" w:hanging="0"/>
+      </w:pPr>
+    </w:lvl>
+    <w:lvl w:ilvl="2">
+      <w:start w:val="1"/>
+      <w:numFmt w:val="none"/>
+      <w:suff w:val="nothing"/>
+      <w:lvlText w:val=""/>
+      <w:lvlJc w:val="start"/>
+      <w:pPr>
+        <w:tabs>
+          <w:tab w:val="num" w:pos="0"/>
+        </w:tabs>
+        <w:ind w:start="0" w:hanging="0"/>
+      </w:pPr>
+    </w:lvl>
+    <w:lvl w:ilvl="3">
+      <w:start w:val="1"/>
+      <w:numFmt w:val="none"/>
+      <w:suff w:val="nothing"/>
+      <w:lvlText w:val=""/>
+      <w:lvlJc w:val="start"/>
+      <w:pPr>
+        <w:tabs>
+          <w:tab w:val="num" w:pos="0"/>
+        </w:tabs>
+        <w:ind w:start="0" w:hanging="0"/>
+      </w:pPr>
+    </w:lvl>
+    <w:lvl w:ilvl="4">
+      <w:start w:val="1"/>
+      <w:numFmt w:val="none"/>
+      <w:suff w:val="nothing"/>
+      <w:lvlText w:val=""/>
+      <w:lvlJc w:val="start"/>
+      <w:pPr>
+        <w:tabs>
+          <w:tab w:val="num" w:pos="0"/>
+        </w:tabs>
+        <w:ind w:start="0" w:hanging="0"/>
+      </w:pPr>
+    </w:lvl>
+    <w:lvl w:ilvl="5">
+      <w:start w:val="1"/>
+      <w:numFmt w:val="none"/>
+      <w:suff w:val="nothing"/>
+      <w:lvlText w:val=""/>
+      <w:lvlJc w:val="start"/>
+      <w:pPr>
+        <w:tabs>
+          <w:tab w:val="num" w:pos="0"/>
+        </w:tabs>
+        <w:ind w:start="0" w:hanging="0"/>
+      </w:pPr>
+    </w:lvl>
+    <w:lvl w:ilvl="6">
+      <w:start w:val="1"/>
+      <w:numFmt w:val="none"/>
+      <w:suff w:val="nothing"/>
+      <w:lvlText w:val=""/>
+      <w:lvlJc w:val="start"/>
+      <w:pPr>
+        <w:tabs>
+          <w:tab w:val="num" w:pos="0"/>
+        </w:tabs>
+        <w:ind w:start="0" w:hanging="0"/>
+      </w:pPr>
+    </w:lvl>
+    <w:lvl w:ilvl="7">
+      <w:start w:val="1"/>
+      <w:numFmt w:val="none"/>
+      <w:suff w:val="nothing"/>
+      <w:lvlText w:val=""/>
+      <w:lvlJc w:val="start"/>
+      <w:pPr>
+        <w:tabs>
+          <w:tab w:val="num" w:pos="0"/>
+        </w:tabs>
+        <w:ind w:start="0" w:hanging="0"/>
+      </w:pPr>
+    </w:lvl>
+    <w:lvl w:ilvl="8">
+      <w:start w:val="1"/>
+      <w:numFmt w:val="none"/>
+      <w:suff w:val="nothing"/>
+      <w:lvlText w:val=""/>
+      <w:lvlJc w:val="start"/>
+      <w:pPr>
+        <w:tabs>
+          <w:tab w:val="num" w:pos="0"/>
+        </w:tabs>
+        <w:ind w:start="0" w:hanging="0"/>
+      </w:pPr>
     </w:lvl>
   </w:abstractNum>
   <w:num w:numId="1">
     <w:abstractNumId w:val="1"/>
+  </w:num>
+  <w:num w:numId="2">
+    <w:abstractNumId w:val="2"/>
   </w:num>
 </w:numbering>
 </file>

</xml_diff>